<commit_message>
change the directory structure
10/16/2017
change the directory structure
</commit_message>
<xml_diff>
--- a/策划.docx
+++ b/策划.docx
@@ -86,6 +86,70 @@
         </w:rPr>
         <w:t>代购</w:t>
       </w:r>
+      <w:r>
+        <w:rPr>
+          <w:rFonts w:ascii="Times New Roman" w:hAnsi="Times New Roman" w:cs="Times New Roman" w:hint="eastAsia"/>
+        </w:rPr>
+        <w:t xml:space="preserve"> </w:t>
+      </w:r>
+      <w:proofErr w:type="spellStart"/>
+      <w:r>
+        <w:rPr>
+          <w:rFonts w:ascii="Times New Roman" w:hAnsi="Times New Roman" w:cs="Times New Roman" w:hint="eastAsia"/>
+        </w:rPr>
+        <w:t>trip_log</w:t>
+      </w:r>
+      <w:proofErr w:type="spellEnd"/>
+    </w:p>
+    <w:p>
+      <w:pPr>
+        <w:rPr>
+          <w:rFonts w:ascii="Times New Roman" w:hAnsi="Times New Roman" w:cs="Times New Roman"/>
+          <w:color w:val="FF0000"/>
+        </w:rPr>
+      </w:pPr>
+      <w:r>
+        <w:rPr>
+          <w:rFonts w:ascii="Times New Roman" w:hAnsi="Times New Roman" w:cs="Times New Roman" w:hint="eastAsia"/>
+          <w:color w:val="FF0000"/>
+        </w:rPr>
+        <w:t>代购，</w:t>
+      </w:r>
+      <w:r>
+        <w:rPr>
+          <w:rFonts w:ascii="Times New Roman" w:hAnsi="Times New Roman" w:cs="Times New Roman" w:hint="eastAsia"/>
+          <w:color w:val="FF0000"/>
+        </w:rPr>
+        <w:t xml:space="preserve"> trip</w:t>
+      </w:r>
+      <w:r>
+        <w:rPr>
+          <w:rFonts w:ascii="Times New Roman" w:hAnsi="Times New Roman" w:cs="Times New Roman"/>
+          <w:color w:val="FF0000"/>
+        </w:rPr>
+        <w:t xml:space="preserve"> </w:t>
+      </w:r>
+      <w:r>
+        <w:rPr>
+          <w:rFonts w:ascii="Times New Roman" w:hAnsi="Times New Roman" w:cs="Times New Roman" w:hint="eastAsia"/>
+          <w:color w:val="FF0000"/>
+        </w:rPr>
+        <w:t>log</w:t>
+      </w:r>
+      <w:r>
+        <w:rPr>
+          <w:rFonts w:ascii="Times New Roman" w:hAnsi="Times New Roman" w:cs="Times New Roman"/>
+          <w:color w:val="FF0000"/>
+        </w:rPr>
+        <w:t xml:space="preserve"> </w:t>
+      </w:r>
+      <w:r>
+        <w:rPr>
+          <w:rFonts w:ascii="Times New Roman" w:hAnsi="Times New Roman" w:cs="Times New Roman" w:hint="eastAsia"/>
+          <w:color w:val="FF0000"/>
+        </w:rPr>
+        <w:t>帮助</w:t>
+      </w:r>
     </w:p>
     <w:p>
       <w:pPr>
@@ -203,11 +267,15 @@
       <w:pPr>
         <w:rPr>
           <w:rFonts w:ascii="Times New Roman" w:hAnsi="Times New Roman" w:cs="Times New Roman"/>
-        </w:rPr>
-      </w:pPr>
-      <w:r>
-        <w:rPr>
-          <w:rFonts w:ascii="Times New Roman" w:hAnsi="Times New Roman" w:cs="Times New Roman" w:hint="eastAsia"/>
+          <w:sz w:val="32"/>
+          <w:szCs w:val="32"/>
+        </w:rPr>
+      </w:pPr>
+      <w:r>
+        <w:rPr>
+          <w:rFonts w:ascii="Times New Roman" w:hAnsi="Times New Roman" w:cs="Times New Roman" w:hint="eastAsia"/>
+          <w:sz w:val="32"/>
+          <w:szCs w:val="32"/>
         </w:rPr>
         <w:lastRenderedPageBreak/>
         <w:t>代购</w:t>
@@ -215,6 +283,8 @@
       <w:r>
         <w:rPr>
           <w:rFonts w:ascii="Times New Roman" w:hAnsi="Times New Roman" w:cs="Times New Roman"/>
+          <w:sz w:val="32"/>
+          <w:szCs w:val="32"/>
         </w:rPr>
         <w:t>页面：</w:t>
       </w:r>
@@ -566,7 +636,7 @@
     <w:p>
       <w:pPr>
         <w:rPr>
-          <w:rFonts w:ascii="Times New Roman" w:hAnsi="Times New Roman" w:cs="Times New Roman" w:hint="eastAsia"/>
+          <w:rFonts w:ascii="Times New Roman" w:hAnsi="Times New Roman" w:cs="Times New Roman"/>
           <w:color w:val="4472C4" w:themeColor="accent1"/>
         </w:rPr>
       </w:pPr>
@@ -611,7 +681,7 @@
     <w:p>
       <w:pPr>
         <w:rPr>
-          <w:rFonts w:ascii="Times New Roman" w:hAnsi="Times New Roman" w:cs="Times New Roman" w:hint="eastAsia"/>
+          <w:rFonts w:ascii="Times New Roman" w:hAnsi="Times New Roman" w:cs="Times New Roman"/>
           <w:color w:val="4472C4" w:themeColor="accent1"/>
         </w:rPr>
       </w:pPr>
@@ -621,6 +691,92 @@
           <w:color w:val="4472C4" w:themeColor="accent1"/>
         </w:rPr>
         <w:t>价格表：</w:t>
+      </w:r>
+    </w:p>
+    <w:p>
+      <w:pPr>
+        <w:widowControl/>
+        <w:jc w:val="left"/>
+        <w:rPr>
+          <w:rFonts w:ascii="Times New Roman" w:hAnsi="Times New Roman" w:cs="Times New Roman"/>
+          <w:color w:val="4472C4" w:themeColor="accent1"/>
+        </w:rPr>
+      </w:pPr>
+      <w:r>
+        <w:rPr>
+          <w:rFonts w:ascii="Times New Roman" w:hAnsi="Times New Roman" w:cs="Times New Roman"/>
+          <w:color w:val="4472C4" w:themeColor="accent1"/>
+        </w:rPr>
+        <w:br w:type="page"/>
+      </w:r>
+    </w:p>
+    <w:p>
+      <w:pPr>
+        <w:rPr>
+          <w:rFonts w:ascii="Times New Roman" w:hAnsi="Times New Roman" w:cs="Times New Roman"/>
+          <w:sz w:val="32"/>
+          <w:szCs w:val="32"/>
+        </w:rPr>
+      </w:pPr>
+      <w:r>
+        <w:rPr>
+          <w:rFonts w:ascii="Times New Roman" w:hAnsi="Times New Roman" w:cs="Times New Roman" w:hint="eastAsia"/>
+          <w:sz w:val="32"/>
+          <w:szCs w:val="32"/>
+        </w:rPr>
+        <w:lastRenderedPageBreak/>
+        <w:t>T</w:t>
+      </w:r>
+      <w:r>
+        <w:rPr>
+          <w:rFonts w:ascii="Times New Roman" w:hAnsi="Times New Roman" w:cs="Times New Roman"/>
+          <w:sz w:val="32"/>
+          <w:szCs w:val="32"/>
+        </w:rPr>
+        <w:t>rip Log</w:t>
+      </w:r>
+    </w:p>
+    <w:p>
+      <w:pPr>
+        <w:rPr>
+          <w:rFonts w:ascii="Times New Roman" w:hAnsi="Times New Roman" w:cs="Times New Roman" w:hint="eastAsia"/>
+          <w:szCs w:val="21"/>
+        </w:rPr>
+      </w:pPr>
+      <w:r>
+        <w:rPr>
+          <w:rFonts w:ascii="Times New Roman" w:hAnsi="Times New Roman" w:cs="Times New Roman" w:hint="eastAsia"/>
+          <w:szCs w:val="21"/>
+        </w:rPr>
+        <w:t>西雅图旅游日志</w:t>
+      </w:r>
+      <w:r>
+        <w:rPr>
+          <w:rFonts w:ascii="Times New Roman" w:hAnsi="Times New Roman" w:cs="Times New Roman" w:hint="eastAsia"/>
+          <w:szCs w:val="21"/>
+        </w:rPr>
+        <w:t xml:space="preserve"> -&gt;</w:t>
+      </w:r>
+      <w:r>
+        <w:rPr>
+          <w:rFonts w:ascii="Times New Roman" w:hAnsi="Times New Roman" w:cs="Times New Roman" w:hint="eastAsia"/>
+          <w:szCs w:val="21"/>
+        </w:rPr>
+        <w:t>全美旅游日志</w:t>
+      </w:r>
+      <w:r>
+        <w:rPr>
+          <w:rFonts w:ascii="Times New Roman" w:hAnsi="Times New Roman" w:cs="Times New Roman" w:hint="eastAsia"/>
+          <w:szCs w:val="21"/>
+        </w:rPr>
+        <w:t xml:space="preserve"> -&gt;</w:t>
+      </w:r>
+      <w:r>
+        <w:rPr>
+          <w:rFonts w:ascii="Times New Roman" w:hAnsi="Times New Roman" w:cs="Times New Roman" w:hint="eastAsia"/>
+          <w:szCs w:val="21"/>
+        </w:rPr>
+        <w:t>全球旅游日志</w:t>
       </w:r>
       <w:bookmarkStart w:id="0" w:name="_GoBack"/>
       <w:bookmarkEnd w:id="0"/>

</xml_diff>